<commit_message>
Finished changes to support hyperlink/reference styles and double links for number/heading link text.
</commit_message>
<xml_diff>
--- a/pso-docx-ant/src/test/export/cases/xref-type-cross-reference/word-export-template.docx
+++ b/pso-docx-ant/src/test/export/cases/xref-type-cross-reference/word-export-template.docx
@@ -6,8 +6,6 @@
       <w:pPr>
         <w:pStyle w:val="Heading1"/>
       </w:pPr>
-      <w:bookmarkStart w:id="0" w:name="_GoBack"/>
-      <w:bookmarkEnd w:id="0"/>
       <w:r>
         <w:t>Heading</w:t>
       </w:r>
@@ -345,7 +343,7 @@
           <w:shd w:val="clear" w:color="auto" w:fill="FFFFFF"/>
         </w:rPr>
       </w:pPr>
-      <w:bookmarkStart w:id="1" w:name="_Hlk491766379"/>
+      <w:bookmarkStart w:id="0" w:name="_Hlk491766379"/>
       <w:r>
         <w:rPr>
           <w:shd w:val="clear" w:color="auto" w:fill="FFFFFF"/>
@@ -662,7 +660,7 @@
       </w:r>
       <w:r>
         <w:rPr>
-          <w:rStyle w:val="PSReference"/>
+          <w:rStyle w:val="MyReference"/>
         </w:rPr>
         <w:t>reference</w:t>
       </w:r>
@@ -688,9 +686,17 @@
       </w:r>
       <w:r>
         <w:rPr>
-          <w:rStyle w:val="PSHyperlink"/>
-        </w:rPr>
-        <w:t>hyperlink</w:t>
+          <w:rStyle w:val="MyHyperlink"/>
+        </w:rPr>
+        <w:t>hyp</w:t>
+      </w:r>
+      <w:bookmarkStart w:id="1" w:name="_GoBack"/>
+      <w:bookmarkEnd w:id="1"/>
+      <w:r>
+        <w:rPr>
+          <w:rStyle w:val="MyHyperlink"/>
+        </w:rPr>
+        <w:t>erlink</w:t>
       </w:r>
       <w:r>
         <w:rPr>
@@ -707,7 +713,7 @@
         </w:rPr>
       </w:pPr>
     </w:p>
-    <w:bookmarkEnd w:id="1"/>
+    <w:bookmarkEnd w:id="0"/>
     <w:p>
       <w:pPr>
         <w:pStyle w:val="HeadingUnnumbered2"/>
@@ -4207,26 +4213,26 @@
     <w:link w:val="Paraindent9"/>
     <w:rsid w:val="007A043D"/>
   </w:style>
-  <w:style w:type="character" w:customStyle="1" w:styleId="PSReference">
-    <w:name w:val="PS Reference"/>
+  <w:style w:type="character" w:customStyle="1" w:styleId="MyReference">
+    <w:name w:val="My Reference"/>
     <w:basedOn w:val="DefaultParagraphFont"/>
     <w:uiPriority w:val="1"/>
     <w:qFormat/>
-    <w:rsid w:val="00474D93"/>
-    <w:rPr>
-      <w:color w:val="2F5496" w:themeColor="accent1" w:themeShade="BF"/>
+    <w:rsid w:val="00310A24"/>
+    <w:rPr>
+      <w:color w:val="C45911" w:themeColor="accent2" w:themeShade="BF"/>
       <w:u w:val="single"/>
       <w:shd w:val="clear" w:color="auto" w:fill="FFFFFF"/>
     </w:rPr>
   </w:style>
-  <w:style w:type="character" w:customStyle="1" w:styleId="PSHyperlink">
-    <w:name w:val="PS Hyperlink"/>
-    <w:basedOn w:val="PSReference"/>
+  <w:style w:type="character" w:customStyle="1" w:styleId="MyHyperlink">
+    <w:name w:val="My Hyperlink"/>
+    <w:basedOn w:val="MyReference"/>
     <w:uiPriority w:val="1"/>
     <w:qFormat/>
-    <w:rsid w:val="005E0B41"/>
-    <w:rPr>
-      <w:color w:val="2F5496" w:themeColor="accent1" w:themeShade="BF"/>
+    <w:rsid w:val="00310A24"/>
+    <w:rPr>
+      <w:color w:val="C45911" w:themeColor="accent2" w:themeShade="BF"/>
       <w:u w:val="single"/>
       <w:shd w:val="clear" w:color="auto" w:fill="FFFFFF"/>
     </w:rPr>
@@ -6078,26 +6084,26 @@
     <w:link w:val="Paraindent9"/>
     <w:rsid w:val="007A043D"/>
   </w:style>
-  <w:style w:type="character" w:customStyle="1" w:styleId="PSReference">
-    <w:name w:val="PS Reference"/>
+  <w:style w:type="character" w:customStyle="1" w:styleId="MyReference">
+    <w:name w:val="My Reference"/>
     <w:basedOn w:val="DefaultParagraphFont"/>
     <w:uiPriority w:val="1"/>
     <w:qFormat/>
-    <w:rsid w:val="00474D93"/>
-    <w:rPr>
-      <w:color w:val="2F5496" w:themeColor="accent1" w:themeShade="BF"/>
+    <w:rsid w:val="00310A24"/>
+    <w:rPr>
+      <w:color w:val="C45911" w:themeColor="accent2" w:themeShade="BF"/>
       <w:u w:val="single"/>
       <w:shd w:val="clear" w:color="auto" w:fill="FFFFFF"/>
     </w:rPr>
   </w:style>
-  <w:style w:type="character" w:customStyle="1" w:styleId="PSHyperlink">
-    <w:name w:val="PS Hyperlink"/>
-    <w:basedOn w:val="PSReference"/>
+  <w:style w:type="character" w:customStyle="1" w:styleId="MyHyperlink">
+    <w:name w:val="My Hyperlink"/>
+    <w:basedOn w:val="MyReference"/>
     <w:uiPriority w:val="1"/>
     <w:qFormat/>
-    <w:rsid w:val="005E0B41"/>
-    <w:rPr>
-      <w:color w:val="2F5496" w:themeColor="accent1" w:themeShade="BF"/>
+    <w:rsid w:val="00310A24"/>
+    <w:rPr>
+      <w:color w:val="C45911" w:themeColor="accent2" w:themeShade="BF"/>
       <w:u w:val="single"/>
       <w:shd w:val="clear" w:color="auto" w:fill="FFFFFF"/>
     </w:rPr>
@@ -6394,7 +6400,7 @@
   <a:extraClrSchemeLst/>
   <a:extLst>
     <a:ext uri="{05A4C25C-085E-4340-85A3-A5531E510DB2}">
-      <thm15:themeFamily xmlns:thm15="http://schemas.microsoft.com/office/thememl/2012/main" xmlns="" name="Office Theme" id="{62F939B6-93AF-4DB8-9C6B-D6C7DFDC589F}" vid="{4A3C46E8-61CC-4603-A589-7422A47A8E4A}"/>
+      <thm15:themeFamily xmlns="" xmlns:thm15="http://schemas.microsoft.com/office/thememl/2012/main" name="Office Theme" id="{62F939B6-93AF-4DB8-9C6B-D6C7DFDC589F}" vid="{4A3C46E8-61CC-4603-A589-7422A47A8E4A}"/>
     </a:ext>
   </a:extLst>
 </a:theme>

</xml_diff>

<commit_message>
Only output first <toc> element.
</commit_message>
<xml_diff>
--- a/pso-docx-ant/src/test/export/cases/xref-type-cross-reference/word-export-template.docx
+++ b/pso-docx-ant/src/test/export/cases/xref-type-cross-reference/word-export-template.docx
@@ -6,6 +6,8 @@
       <w:pPr>
         <w:pStyle w:val="Heading1"/>
       </w:pPr>
+      <w:bookmarkStart w:id="0" w:name="_GoBack"/>
+      <w:bookmarkEnd w:id="0"/>
       <w:r>
         <w:t>Heading</w:t>
       </w:r>
@@ -97,7 +99,7 @@
     </w:p>
     <w:p>
       <w:pPr>
-        <w:pStyle w:val="Paraindent1"/>
+        <w:pStyle w:val="Paraindent"/>
       </w:pPr>
       <w:r>
         <w:t>Para indent</w:t>
@@ -343,7 +345,7 @@
           <w:shd w:val="clear" w:color="auto" w:fill="FFFFFF"/>
         </w:rPr>
       </w:pPr>
-      <w:bookmarkStart w:id="0" w:name="_Hlk491766379"/>
+      <w:bookmarkStart w:id="1" w:name="_Hlk491766379"/>
       <w:r>
         <w:rPr>
           <w:shd w:val="clear" w:color="auto" w:fill="FFFFFF"/>
@@ -688,15 +690,7 @@
         <w:rPr>
           <w:rStyle w:val="MyHyperlink"/>
         </w:rPr>
-        <w:t>hyp</w:t>
-      </w:r>
-      <w:bookmarkStart w:id="1" w:name="_GoBack"/>
-      <w:bookmarkEnd w:id="1"/>
-      <w:r>
-        <w:rPr>
-          <w:rStyle w:val="MyHyperlink"/>
-        </w:rPr>
-        <w:t>erlink</w:t>
+        <w:t>hyperlink</w:t>
       </w:r>
       <w:r>
         <w:rPr>
@@ -713,7 +707,7 @@
         </w:rPr>
       </w:pPr>
     </w:p>
-    <w:bookmarkEnd w:id="0"/>
+    <w:bookmarkEnd w:id="1"/>
     <w:p>
       <w:pPr>
         <w:pStyle w:val="HeadingUnnumbered2"/>
@@ -1693,12 +1687,18 @@
     <w:numStyleLink w:val="BulletedList"/>
   </w:abstractNum>
   <w:abstractNum w:abstractNumId="11">
-    <w:nsid w:val="163B1B53"/>
+    <w:nsid w:val="0D937410"/>
     <w:multiLevelType w:val="multilevel"/>
-    <w:tmpl w:val="4DA2CA38"/>
+    <w:tmpl w:val="96886366"/>
     <w:numStyleLink w:val="DefaultNumbering"/>
   </w:abstractNum>
   <w:abstractNum w:abstractNumId="12">
+    <w:nsid w:val="163B1B53"/>
+    <w:multiLevelType w:val="multilevel"/>
+    <w:tmpl w:val="96886366"/>
+    <w:numStyleLink w:val="DefaultNumbering"/>
+  </w:abstractNum>
+  <w:abstractNum w:abstractNumId="13">
     <w:nsid w:val="1FBB774F"/>
     <w:multiLevelType w:val="multilevel"/>
     <w:tmpl w:val="FD486BF2"/>
@@ -1821,13 +1821,13 @@
       </w:rPr>
     </w:lvl>
   </w:abstractNum>
-  <w:abstractNum w:abstractNumId="13">
+  <w:abstractNum w:abstractNumId="14">
     <w:nsid w:val="20D3689B"/>
     <w:multiLevelType w:val="multilevel"/>
     <w:tmpl w:val="FD486BF2"/>
     <w:numStyleLink w:val="NumberedList"/>
   </w:abstractNum>
-  <w:abstractNum w:abstractNumId="14">
+  <w:abstractNum w:abstractNumId="15">
     <w:nsid w:val="25F14E9F"/>
     <w:multiLevelType w:val="multilevel"/>
     <w:tmpl w:val="74AA05AE"/>
@@ -1959,46 +1959,52 @@
       </w:rPr>
     </w:lvl>
   </w:abstractNum>
-  <w:abstractNum w:abstractNumId="15">
+  <w:abstractNum w:abstractNumId="16">
     <w:nsid w:val="2AE25FA0"/>
     <w:multiLevelType w:val="multilevel"/>
     <w:tmpl w:val="74AA05AE"/>
     <w:numStyleLink w:val="BulletedList"/>
   </w:abstractNum>
-  <w:abstractNum w:abstractNumId="16">
+  <w:abstractNum w:abstractNumId="17">
     <w:nsid w:val="380A0CEC"/>
     <w:multiLevelType w:val="multilevel"/>
     <w:tmpl w:val="FD486BF2"/>
     <w:numStyleLink w:val="NumberedList"/>
   </w:abstractNum>
-  <w:abstractNum w:abstractNumId="17">
+  <w:abstractNum w:abstractNumId="18">
     <w:nsid w:val="3D9F3936"/>
     <w:multiLevelType w:val="multilevel"/>
     <w:tmpl w:val="74AA05AE"/>
     <w:numStyleLink w:val="BulletedList"/>
   </w:abstractNum>
-  <w:abstractNum w:abstractNumId="18">
+  <w:abstractNum w:abstractNumId="19">
     <w:nsid w:val="44D67E9F"/>
     <w:multiLevelType w:val="multilevel"/>
-    <w:tmpl w:val="4DA2CA38"/>
+    <w:tmpl w:val="96886366"/>
     <w:numStyleLink w:val="DefaultNumbering"/>
   </w:abstractNum>
-  <w:abstractNum w:abstractNumId="19">
+  <w:abstractNum w:abstractNumId="20">
+    <w:nsid w:val="4A8A47B7"/>
+    <w:multiLevelType w:val="multilevel"/>
+    <w:tmpl w:val="96886366"/>
+    <w:numStyleLink w:val="DefaultNumbering"/>
+  </w:abstractNum>
+  <w:abstractNum w:abstractNumId="21">
     <w:nsid w:val="562639CD"/>
     <w:multiLevelType w:val="multilevel"/>
     <w:tmpl w:val="FD486BF2"/>
     <w:numStyleLink w:val="NumberedList"/>
   </w:abstractNum>
-  <w:abstractNum w:abstractNumId="20">
+  <w:abstractNum w:abstractNumId="22">
     <w:nsid w:val="5BAF19B3"/>
     <w:multiLevelType w:val="multilevel"/>
     <w:tmpl w:val="74AA05AE"/>
     <w:numStyleLink w:val="BulletedList"/>
   </w:abstractNum>
-  <w:abstractNum w:abstractNumId="21">
+  <w:abstractNum w:abstractNumId="23">
     <w:nsid w:val="676E3FFC"/>
     <w:multiLevelType w:val="multilevel"/>
-    <w:tmpl w:val="4DA2CA38"/>
+    <w:tmpl w:val="96886366"/>
     <w:styleLink w:val="DefaultNumbering"/>
     <w:lvl w:ilvl="0">
       <w:start w:val="1"/>
@@ -2029,11 +2035,11 @@
     <w:lvl w:ilvl="2">
       <w:start w:val="1"/>
       <w:numFmt w:val="decimal"/>
-      <w:pStyle w:val="Heading3"/>
+      <w:pStyle w:val="Paraindent3"/>
       <w:lvlText w:val="%1.%2.%3"/>
       <w:lvlJc w:val="left"/>
       <w:pPr>
-        <w:ind w:left="0" w:firstLine="0"/>
+        <w:ind w:left="680" w:hanging="680"/>
       </w:pPr>
       <w:rPr>
         <w:rFonts w:hint="default"/>
@@ -2042,11 +2048,14 @@
     <w:lvl w:ilvl="3">
       <w:start w:val="1"/>
       <w:numFmt w:val="lowerLetter"/>
-      <w:pStyle w:val="Heading4"/>
-      <w:lvlText w:val="%1.%2.%3.%4"/>
+      <w:pStyle w:val="Paraindent4"/>
+      <w:lvlText w:val="(%4)"/>
       <w:lvlJc w:val="left"/>
       <w:pPr>
-        <w:ind w:left="0" w:firstLine="0"/>
+        <w:tabs>
+          <w:tab w:val="num" w:pos="397"/>
+        </w:tabs>
+        <w:ind w:left="851" w:hanging="454"/>
       </w:pPr>
       <w:rPr>
         <w:rFonts w:hint="default"/>
@@ -2055,11 +2064,11 @@
     <w:lvl w:ilvl="4">
       <w:start w:val="1"/>
       <w:numFmt w:val="lowerRoman"/>
-      <w:pStyle w:val="Heading5"/>
-      <w:lvlText w:val="%1.%2.%3.%4.%5"/>
+      <w:pStyle w:val="Paraindent5"/>
+      <w:lvlText w:val="(%5)"/>
       <w:lvlJc w:val="left"/>
       <w:pPr>
-        <w:ind w:left="0" w:firstLine="0"/>
+        <w:ind w:left="964" w:hanging="454"/>
       </w:pPr>
       <w:rPr>
         <w:rFonts w:hint="default"/>
@@ -2118,25 +2127,37 @@
       </w:rPr>
     </w:lvl>
   </w:abstractNum>
-  <w:abstractNum w:abstractNumId="22">
+  <w:abstractNum w:abstractNumId="24">
     <w:nsid w:val="6948373F"/>
     <w:multiLevelType w:val="multilevel"/>
-    <w:tmpl w:val="4DA2CA38"/>
+    <w:tmpl w:val="96886366"/>
     <w:numStyleLink w:val="DefaultNumbering"/>
   </w:abstractNum>
-  <w:abstractNum w:abstractNumId="23">
+  <w:abstractNum w:abstractNumId="25">
+    <w:nsid w:val="6A5E6F0B"/>
+    <w:multiLevelType w:val="multilevel"/>
+    <w:tmpl w:val="96886366"/>
+    <w:numStyleLink w:val="DefaultNumbering"/>
+  </w:abstractNum>
+  <w:abstractNum w:abstractNumId="26">
     <w:nsid w:val="6EB315AC"/>
     <w:multiLevelType w:val="multilevel"/>
-    <w:tmpl w:val="4DA2CA38"/>
+    <w:tmpl w:val="96886366"/>
     <w:numStyleLink w:val="DefaultNumbering"/>
   </w:abstractNum>
-  <w:abstractNum w:abstractNumId="24">
+  <w:abstractNum w:abstractNumId="27">
     <w:nsid w:val="6EED46DF"/>
     <w:multiLevelType w:val="multilevel"/>
     <w:tmpl w:val="74AA05AE"/>
     <w:numStyleLink w:val="BulletedList"/>
   </w:abstractNum>
-  <w:abstractNum w:abstractNumId="25">
+  <w:abstractNum w:abstractNumId="28">
+    <w:nsid w:val="725F67E7"/>
+    <w:multiLevelType w:val="multilevel"/>
+    <w:tmpl w:val="96886366"/>
+    <w:numStyleLink w:val="DefaultNumbering"/>
+  </w:abstractNum>
+  <w:abstractNum w:abstractNumId="29">
     <w:nsid w:val="781349F2"/>
     <w:multiLevelType w:val="multilevel"/>
     <w:tmpl w:val="EF8C7C84"/>
@@ -2289,37 +2310,37 @@
     <w:abstractNumId w:val="0"/>
   </w:num>
   <w:num w:numId="11">
-    <w:abstractNumId w:val="14"/>
+    <w:abstractNumId w:val="15"/>
   </w:num>
   <w:num w:numId="12">
-    <w:abstractNumId w:val="20"/>
+    <w:abstractNumId w:val="22"/>
   </w:num>
   <w:num w:numId="13">
+    <w:abstractNumId w:val="18"/>
+  </w:num>
+  <w:num w:numId="14">
+    <w:abstractNumId w:val="13"/>
+  </w:num>
+  <w:num w:numId="15">
+    <w:abstractNumId w:val="29"/>
+  </w:num>
+  <w:num w:numId="16">
+    <w:abstractNumId w:val="27"/>
+  </w:num>
+  <w:num w:numId="17">
+    <w:abstractNumId w:val="16"/>
+  </w:num>
+  <w:num w:numId="18">
     <w:abstractNumId w:val="17"/>
   </w:num>
-  <w:num w:numId="14">
-    <w:abstractNumId w:val="12"/>
-  </w:num>
-  <w:num w:numId="15">
-    <w:abstractNumId w:val="25"/>
-  </w:num>
-  <w:num w:numId="16">
-    <w:abstractNumId w:val="24"/>
-  </w:num>
-  <w:num w:numId="17">
-    <w:abstractNumId w:val="15"/>
-  </w:num>
-  <w:num w:numId="18">
-    <w:abstractNumId w:val="16"/>
-  </w:num>
   <w:num w:numId="19">
-    <w:abstractNumId w:val="19"/>
+    <w:abstractNumId w:val="21"/>
   </w:num>
   <w:num w:numId="20">
-    <w:abstractNumId w:val="21"/>
+    <w:abstractNumId w:val="23"/>
   </w:num>
   <w:num w:numId="21">
-    <w:abstractNumId w:val="21"/>
+    <w:abstractNumId w:val="23"/>
     <w:lvlOverride w:ilvl="0">
       <w:startOverride w:val="1"/>
     </w:lvlOverride>
@@ -2349,22 +2370,34 @@
     </w:lvlOverride>
   </w:num>
   <w:num w:numId="22">
-    <w:abstractNumId w:val="11"/>
+    <w:abstractNumId w:val="12"/>
   </w:num>
   <w:num w:numId="23">
     <w:abstractNumId w:val="10"/>
   </w:num>
   <w:num w:numId="24">
-    <w:abstractNumId w:val="18"/>
+    <w:abstractNumId w:val="19"/>
   </w:num>
   <w:num w:numId="25">
-    <w:abstractNumId w:val="22"/>
+    <w:abstractNumId w:val="24"/>
   </w:num>
   <w:num w:numId="26">
-    <w:abstractNumId w:val="23"/>
+    <w:abstractNumId w:val="26"/>
   </w:num>
   <w:num w:numId="27">
-    <w:abstractNumId w:val="13"/>
+    <w:abstractNumId w:val="14"/>
+  </w:num>
+  <w:num w:numId="28">
+    <w:abstractNumId w:val="11"/>
+  </w:num>
+  <w:num w:numId="29">
+    <w:abstractNumId w:val="25"/>
+  </w:num>
+  <w:num w:numId="30">
+    <w:abstractNumId w:val="28"/>
+  </w:num>
+  <w:num w:numId="31">
+    <w:abstractNumId w:val="20"/>
   </w:num>
 </w:numbering>
 </file>
@@ -2537,12 +2570,12 @@
     <w:link w:val="Heading1Char"/>
     <w:uiPriority w:val="9"/>
     <w:qFormat/>
-    <w:rsid w:val="007E5831"/>
+    <w:rsid w:val="00D7525A"/>
     <w:pPr>
       <w:keepNext/>
       <w:keepLines/>
       <w:numPr>
-        <w:numId w:val="26"/>
+        <w:numId w:val="31"/>
       </w:numPr>
       <w:tabs>
         <w:tab w:val="left" w:pos="454"/>
@@ -2565,13 +2598,13 @@
     <w:uiPriority w:val="9"/>
     <w:unhideWhenUsed/>
     <w:qFormat/>
-    <w:rsid w:val="007E5831"/>
+    <w:rsid w:val="00D7525A"/>
     <w:pPr>
       <w:keepNext/>
       <w:keepLines/>
       <w:numPr>
         <w:ilvl w:val="1"/>
-        <w:numId w:val="26"/>
+        <w:numId w:val="31"/>
       </w:numPr>
       <w:tabs>
         <w:tab w:val="left" w:pos="680"/>
@@ -2594,14 +2627,10 @@
     <w:uiPriority w:val="9"/>
     <w:unhideWhenUsed/>
     <w:qFormat/>
-    <w:rsid w:val="007E5831"/>
+    <w:rsid w:val="00D7525A"/>
     <w:pPr>
       <w:keepNext/>
       <w:keepLines/>
-      <w:numPr>
-        <w:ilvl w:val="2"/>
-        <w:numId w:val="26"/>
-      </w:numPr>
       <w:tabs>
         <w:tab w:val="left" w:pos="851"/>
       </w:tabs>
@@ -2623,14 +2652,10 @@
     <w:uiPriority w:val="9"/>
     <w:unhideWhenUsed/>
     <w:qFormat/>
-    <w:rsid w:val="007E5831"/>
+    <w:rsid w:val="00D7525A"/>
     <w:pPr>
       <w:keepNext/>
       <w:keepLines/>
-      <w:numPr>
-        <w:ilvl w:val="3"/>
-        <w:numId w:val="26"/>
-      </w:numPr>
       <w:tabs>
         <w:tab w:val="left" w:pos="964"/>
       </w:tabs>
@@ -2652,14 +2677,10 @@
     <w:uiPriority w:val="9"/>
     <w:unhideWhenUsed/>
     <w:qFormat/>
-    <w:rsid w:val="007E5831"/>
+    <w:rsid w:val="00D7525A"/>
     <w:pPr>
       <w:keepNext/>
       <w:keepLines/>
-      <w:numPr>
-        <w:ilvl w:val="4"/>
-        <w:numId w:val="26"/>
-      </w:numPr>
       <w:tabs>
         <w:tab w:val="left" w:pos="1077"/>
       </w:tabs>
@@ -2679,13 +2700,13 @@
     <w:uiPriority w:val="9"/>
     <w:unhideWhenUsed/>
     <w:qFormat/>
-    <w:rsid w:val="007E5831"/>
+    <w:rsid w:val="00D7525A"/>
     <w:pPr>
       <w:keepNext/>
       <w:keepLines/>
       <w:numPr>
         <w:ilvl w:val="5"/>
-        <w:numId w:val="26"/>
+        <w:numId w:val="31"/>
       </w:numPr>
       <w:tabs>
         <w:tab w:val="left" w:pos="1191"/>
@@ -2706,13 +2727,13 @@
     <w:uiPriority w:val="9"/>
     <w:unhideWhenUsed/>
     <w:qFormat/>
-    <w:rsid w:val="007E5831"/>
+    <w:rsid w:val="00D7525A"/>
     <w:pPr>
       <w:keepNext/>
       <w:keepLines/>
       <w:numPr>
         <w:ilvl w:val="6"/>
-        <w:numId w:val="26"/>
+        <w:numId w:val="31"/>
       </w:numPr>
       <w:tabs>
         <w:tab w:val="left" w:pos="1304"/>
@@ -2735,13 +2756,13 @@
     <w:uiPriority w:val="9"/>
     <w:unhideWhenUsed/>
     <w:qFormat/>
-    <w:rsid w:val="007E5831"/>
+    <w:rsid w:val="00D7525A"/>
     <w:pPr>
       <w:keepNext/>
       <w:keepLines/>
       <w:numPr>
         <w:ilvl w:val="7"/>
-        <w:numId w:val="26"/>
+        <w:numId w:val="31"/>
       </w:numPr>
       <w:tabs>
         <w:tab w:val="left" w:pos="1418"/>
@@ -2764,13 +2785,13 @@
     <w:uiPriority w:val="9"/>
     <w:unhideWhenUsed/>
     <w:qFormat/>
-    <w:rsid w:val="007E5831"/>
+    <w:rsid w:val="00D7525A"/>
     <w:pPr>
       <w:keepNext/>
       <w:keepLines/>
       <w:numPr>
         <w:ilvl w:val="8"/>
-        <w:numId w:val="26"/>
+        <w:numId w:val="31"/>
       </w:numPr>
       <w:tabs>
         <w:tab w:val="left" w:pos="1531"/>
@@ -2901,7 +2922,7 @@
     <w:basedOn w:val="DefaultParagraphFont"/>
     <w:link w:val="Heading1"/>
     <w:uiPriority w:val="9"/>
-    <w:rsid w:val="007E5831"/>
+    <w:rsid w:val="00D7525A"/>
     <w:rPr>
       <w:rFonts w:asciiTheme="majorHAnsi" w:eastAsiaTheme="majorEastAsia" w:hAnsiTheme="majorHAnsi" w:cstheme="majorBidi"/>
       <w:color w:val="2F5496" w:themeColor="accent1" w:themeShade="BF"/>
@@ -2976,7 +2997,7 @@
     <w:basedOn w:val="DefaultParagraphFont"/>
     <w:link w:val="Heading2"/>
     <w:uiPriority w:val="9"/>
-    <w:rsid w:val="007E5831"/>
+    <w:rsid w:val="00D7525A"/>
     <w:rPr>
       <w:rFonts w:asciiTheme="majorHAnsi" w:eastAsiaTheme="majorEastAsia" w:hAnsiTheme="majorHAnsi" w:cstheme="majorBidi"/>
       <w:color w:val="2F5496" w:themeColor="accent1" w:themeShade="BF"/>
@@ -3015,7 +3036,7 @@
     <w:basedOn w:val="DefaultParagraphFont"/>
     <w:link w:val="Heading5"/>
     <w:uiPriority w:val="9"/>
-    <w:rsid w:val="007E5831"/>
+    <w:rsid w:val="00D7525A"/>
     <w:rPr>
       <w:rFonts w:asciiTheme="majorHAnsi" w:eastAsiaTheme="majorEastAsia" w:hAnsiTheme="majorHAnsi" w:cstheme="majorBidi"/>
       <w:color w:val="2F5496" w:themeColor="accent1" w:themeShade="BF"/>
@@ -3026,7 +3047,7 @@
     <w:basedOn w:val="DefaultParagraphFont"/>
     <w:link w:val="Heading6"/>
     <w:uiPriority w:val="9"/>
-    <w:rsid w:val="007E5831"/>
+    <w:rsid w:val="00D7525A"/>
     <w:rPr>
       <w:rFonts w:asciiTheme="majorHAnsi" w:eastAsiaTheme="majorEastAsia" w:hAnsiTheme="majorHAnsi" w:cstheme="majorBidi"/>
       <w:color w:val="1F3763" w:themeColor="accent1" w:themeShade="7F"/>
@@ -3037,7 +3058,7 @@
     <w:basedOn w:val="DefaultParagraphFont"/>
     <w:link w:val="Heading7"/>
     <w:uiPriority w:val="9"/>
-    <w:rsid w:val="007E5831"/>
+    <w:rsid w:val="00D7525A"/>
     <w:rPr>
       <w:rFonts w:asciiTheme="majorHAnsi" w:eastAsiaTheme="majorEastAsia" w:hAnsiTheme="majorHAnsi" w:cstheme="majorBidi"/>
       <w:i/>
@@ -3050,7 +3071,7 @@
     <w:basedOn w:val="DefaultParagraphFont"/>
     <w:link w:val="Heading8"/>
     <w:uiPriority w:val="9"/>
-    <w:rsid w:val="007E5831"/>
+    <w:rsid w:val="00D7525A"/>
     <w:rPr>
       <w:rFonts w:asciiTheme="majorHAnsi" w:eastAsiaTheme="majorEastAsia" w:hAnsiTheme="majorHAnsi" w:cstheme="majorBidi"/>
       <w:color w:val="272727" w:themeColor="text1" w:themeTint="D8"/>
@@ -3063,7 +3084,7 @@
     <w:basedOn w:val="DefaultParagraphFont"/>
     <w:link w:val="Heading9"/>
     <w:uiPriority w:val="9"/>
-    <w:rsid w:val="007E5831"/>
+    <w:rsid w:val="00D7525A"/>
     <w:rPr>
       <w:rFonts w:asciiTheme="majorHAnsi" w:eastAsiaTheme="majorEastAsia" w:hAnsiTheme="majorHAnsi" w:cstheme="majorBidi"/>
       <w:i/>
@@ -3603,12 +3624,6 @@
     <w:link w:val="HeadingUnnumbered3Char"/>
     <w:qFormat/>
     <w:rsid w:val="00120A69"/>
-    <w:pPr>
-      <w:numPr>
-        <w:ilvl w:val="0"/>
-        <w:numId w:val="0"/>
-      </w:numPr>
-    </w:pPr>
   </w:style>
   <w:style w:type="character" w:customStyle="1" w:styleId="HeadingUnnumbered2Char">
     <w:name w:val="Heading Unnumbered 2 Char"/>
@@ -3629,12 +3644,6 @@
     <w:link w:val="HeadingUnnumbered4Char"/>
     <w:qFormat/>
     <w:rsid w:val="00120A69"/>
-    <w:pPr>
-      <w:numPr>
-        <w:ilvl w:val="0"/>
-        <w:numId w:val="0"/>
-      </w:numPr>
-    </w:pPr>
   </w:style>
   <w:style w:type="character" w:customStyle="1" w:styleId="HeadingUnnumbered3Char">
     <w:name w:val="Heading Unnumbered 3 Char"/>
@@ -3655,12 +3664,6 @@
     <w:link w:val="HeadingUnnumbered5Char"/>
     <w:qFormat/>
     <w:rsid w:val="00120A69"/>
-    <w:pPr>
-      <w:numPr>
-        <w:ilvl w:val="0"/>
-        <w:numId w:val="0"/>
-      </w:numPr>
-    </w:pPr>
   </w:style>
   <w:style w:type="character" w:customStyle="1" w:styleId="HeadingUnnumbered4Char">
     <w:name w:val="Heading Unnumbered 4 Char"/>
@@ -3777,7 +3780,7 @@
   <w:style w:type="numbering" w:customStyle="1" w:styleId="DefaultNumbering">
     <w:name w:val="Default Numbering"/>
     <w:uiPriority w:val="99"/>
-    <w:rsid w:val="00C05377"/>
+    <w:rsid w:val="00D7525A"/>
     <w:pPr>
       <w:numPr>
         <w:numId w:val="20"/>
@@ -4069,10 +4072,10 @@
     <w:link w:val="PSTableBody"/>
     <w:rsid w:val="00A40F36"/>
   </w:style>
-  <w:style w:type="paragraph" w:customStyle="1" w:styleId="Paraindent1">
-    <w:name w:val="Para indent 1"/>
+  <w:style w:type="paragraph" w:customStyle="1" w:styleId="Paraindent">
+    <w:name w:val="Para indent"/>
     <w:basedOn w:val="BodyText"/>
-    <w:link w:val="Paraindent1Char"/>
+    <w:link w:val="ParaindentChar"/>
     <w:qFormat/>
     <w:rsid w:val="00CE4895"/>
     <w:pPr>
@@ -4089,10 +4092,10 @@
       <w:ind w:left="680"/>
     </w:pPr>
   </w:style>
-  <w:style w:type="character" w:customStyle="1" w:styleId="Paraindent1Char">
-    <w:name w:val="Para indent 1 Char"/>
+  <w:style w:type="character" w:customStyle="1" w:styleId="ParaindentChar">
+    <w:name w:val="Para indent Char"/>
     <w:basedOn w:val="BodyTextChar"/>
-    <w:link w:val="Paraindent1"/>
+    <w:link w:val="Paraindent"/>
     <w:rsid w:val="00CE4895"/>
   </w:style>
   <w:style w:type="paragraph" w:customStyle="1" w:styleId="Paraindent3">
@@ -4100,9 +4103,12 @@
     <w:basedOn w:val="BodyText"/>
     <w:link w:val="Paraindent3Char"/>
     <w:qFormat/>
-    <w:rsid w:val="00CE4895"/>
-    <w:pPr>
-      <w:ind w:left="851"/>
+    <w:rsid w:val="00D7525A"/>
+    <w:pPr>
+      <w:numPr>
+        <w:ilvl w:val="2"/>
+        <w:numId w:val="31"/>
+      </w:numPr>
     </w:pPr>
   </w:style>
   <w:style w:type="character" w:customStyle="1" w:styleId="Paraindent2Char">
@@ -4116,32 +4122,38 @@
     <w:basedOn w:val="BodyText"/>
     <w:link w:val="Paraindent4Char"/>
     <w:qFormat/>
-    <w:rsid w:val="007A043D"/>
-    <w:pPr>
-      <w:ind w:left="964"/>
+    <w:rsid w:val="00D7525A"/>
+    <w:pPr>
+      <w:numPr>
+        <w:ilvl w:val="3"/>
+        <w:numId w:val="31"/>
+      </w:numPr>
     </w:pPr>
   </w:style>
   <w:style w:type="character" w:customStyle="1" w:styleId="Paraindent3Char">
     <w:name w:val="Para indent 3 Char"/>
     <w:basedOn w:val="BodyTextChar"/>
     <w:link w:val="Paraindent3"/>
-    <w:rsid w:val="00CE4895"/>
+    <w:rsid w:val="00D7525A"/>
   </w:style>
   <w:style w:type="paragraph" w:customStyle="1" w:styleId="Paraindent5">
     <w:name w:val="Para indent 5"/>
     <w:basedOn w:val="BodyText"/>
     <w:link w:val="Paraindent5Char"/>
     <w:qFormat/>
-    <w:rsid w:val="007A043D"/>
-    <w:pPr>
-      <w:ind w:left="1077"/>
+    <w:rsid w:val="00D7525A"/>
+    <w:pPr>
+      <w:numPr>
+        <w:ilvl w:val="4"/>
+        <w:numId w:val="31"/>
+      </w:numPr>
     </w:pPr>
   </w:style>
   <w:style w:type="character" w:customStyle="1" w:styleId="Paraindent4Char">
     <w:name w:val="Para indent 4 Char"/>
     <w:basedOn w:val="BodyTextChar"/>
     <w:link w:val="Paraindent4"/>
-    <w:rsid w:val="007A043D"/>
+    <w:rsid w:val="00D7525A"/>
   </w:style>
   <w:style w:type="paragraph" w:customStyle="1" w:styleId="Paraindent6">
     <w:name w:val="Para indent 6"/>
@@ -4157,7 +4169,7 @@
     <w:name w:val="Para indent 5 Char"/>
     <w:basedOn w:val="BodyTextChar"/>
     <w:link w:val="Paraindent5"/>
-    <w:rsid w:val="007A043D"/>
+    <w:rsid w:val="00D7525A"/>
   </w:style>
   <w:style w:type="paragraph" w:customStyle="1" w:styleId="Paraindent7">
     <w:name w:val="Para indent 7"/>
@@ -4218,9 +4230,9 @@
     <w:basedOn w:val="DefaultParagraphFont"/>
     <w:uiPriority w:val="1"/>
     <w:qFormat/>
-    <w:rsid w:val="00310A24"/>
-    <w:rPr>
-      <w:color w:val="C45911" w:themeColor="accent2" w:themeShade="BF"/>
+    <w:rsid w:val="00D7525A"/>
+    <w:rPr>
+      <w:color w:val="538135" w:themeColor="accent6" w:themeShade="BF"/>
       <w:u w:val="single"/>
       <w:shd w:val="clear" w:color="auto" w:fill="FFFFFF"/>
     </w:rPr>
@@ -4230,7 +4242,7 @@
     <w:basedOn w:val="MyReference"/>
     <w:uiPriority w:val="1"/>
     <w:qFormat/>
-    <w:rsid w:val="00310A24"/>
+    <w:rsid w:val="00D7525A"/>
     <w:rPr>
       <w:color w:val="C45911" w:themeColor="accent2" w:themeShade="BF"/>
       <w:u w:val="single"/>
@@ -4408,12 +4420,12 @@
     <w:link w:val="Heading1Char"/>
     <w:uiPriority w:val="9"/>
     <w:qFormat/>
-    <w:rsid w:val="007E5831"/>
+    <w:rsid w:val="00D7525A"/>
     <w:pPr>
       <w:keepNext/>
       <w:keepLines/>
       <w:numPr>
-        <w:numId w:val="26"/>
+        <w:numId w:val="31"/>
       </w:numPr>
       <w:tabs>
         <w:tab w:val="left" w:pos="454"/>
@@ -4436,13 +4448,13 @@
     <w:uiPriority w:val="9"/>
     <w:unhideWhenUsed/>
     <w:qFormat/>
-    <w:rsid w:val="007E5831"/>
+    <w:rsid w:val="00D7525A"/>
     <w:pPr>
       <w:keepNext/>
       <w:keepLines/>
       <w:numPr>
         <w:ilvl w:val="1"/>
-        <w:numId w:val="26"/>
+        <w:numId w:val="31"/>
       </w:numPr>
       <w:tabs>
         <w:tab w:val="left" w:pos="680"/>
@@ -4465,14 +4477,10 @@
     <w:uiPriority w:val="9"/>
     <w:unhideWhenUsed/>
     <w:qFormat/>
-    <w:rsid w:val="007E5831"/>
+    <w:rsid w:val="00D7525A"/>
     <w:pPr>
       <w:keepNext/>
       <w:keepLines/>
-      <w:numPr>
-        <w:ilvl w:val="2"/>
-        <w:numId w:val="26"/>
-      </w:numPr>
       <w:tabs>
         <w:tab w:val="left" w:pos="851"/>
       </w:tabs>
@@ -4494,14 +4502,10 @@
     <w:uiPriority w:val="9"/>
     <w:unhideWhenUsed/>
     <w:qFormat/>
-    <w:rsid w:val="007E5831"/>
+    <w:rsid w:val="00D7525A"/>
     <w:pPr>
       <w:keepNext/>
       <w:keepLines/>
-      <w:numPr>
-        <w:ilvl w:val="3"/>
-        <w:numId w:val="26"/>
-      </w:numPr>
       <w:tabs>
         <w:tab w:val="left" w:pos="964"/>
       </w:tabs>
@@ -4523,14 +4527,10 @@
     <w:uiPriority w:val="9"/>
     <w:unhideWhenUsed/>
     <w:qFormat/>
-    <w:rsid w:val="007E5831"/>
+    <w:rsid w:val="00D7525A"/>
     <w:pPr>
       <w:keepNext/>
       <w:keepLines/>
-      <w:numPr>
-        <w:ilvl w:val="4"/>
-        <w:numId w:val="26"/>
-      </w:numPr>
       <w:tabs>
         <w:tab w:val="left" w:pos="1077"/>
       </w:tabs>
@@ -4550,13 +4550,13 @@
     <w:uiPriority w:val="9"/>
     <w:unhideWhenUsed/>
     <w:qFormat/>
-    <w:rsid w:val="007E5831"/>
+    <w:rsid w:val="00D7525A"/>
     <w:pPr>
       <w:keepNext/>
       <w:keepLines/>
       <w:numPr>
         <w:ilvl w:val="5"/>
-        <w:numId w:val="26"/>
+        <w:numId w:val="31"/>
       </w:numPr>
       <w:tabs>
         <w:tab w:val="left" w:pos="1191"/>
@@ -4577,13 +4577,13 @@
     <w:uiPriority w:val="9"/>
     <w:unhideWhenUsed/>
     <w:qFormat/>
-    <w:rsid w:val="007E5831"/>
+    <w:rsid w:val="00D7525A"/>
     <w:pPr>
       <w:keepNext/>
       <w:keepLines/>
       <w:numPr>
         <w:ilvl w:val="6"/>
-        <w:numId w:val="26"/>
+        <w:numId w:val="31"/>
       </w:numPr>
       <w:tabs>
         <w:tab w:val="left" w:pos="1304"/>
@@ -4606,13 +4606,13 @@
     <w:uiPriority w:val="9"/>
     <w:unhideWhenUsed/>
     <w:qFormat/>
-    <w:rsid w:val="007E5831"/>
+    <w:rsid w:val="00D7525A"/>
     <w:pPr>
       <w:keepNext/>
       <w:keepLines/>
       <w:numPr>
         <w:ilvl w:val="7"/>
-        <w:numId w:val="26"/>
+        <w:numId w:val="31"/>
       </w:numPr>
       <w:tabs>
         <w:tab w:val="left" w:pos="1418"/>
@@ -4635,13 +4635,13 @@
     <w:uiPriority w:val="9"/>
     <w:unhideWhenUsed/>
     <w:qFormat/>
-    <w:rsid w:val="007E5831"/>
+    <w:rsid w:val="00D7525A"/>
     <w:pPr>
       <w:keepNext/>
       <w:keepLines/>
       <w:numPr>
         <w:ilvl w:val="8"/>
-        <w:numId w:val="26"/>
+        <w:numId w:val="31"/>
       </w:numPr>
       <w:tabs>
         <w:tab w:val="left" w:pos="1531"/>
@@ -4772,7 +4772,7 @@
     <w:basedOn w:val="DefaultParagraphFont"/>
     <w:link w:val="Heading1"/>
     <w:uiPriority w:val="9"/>
-    <w:rsid w:val="007E5831"/>
+    <w:rsid w:val="00D7525A"/>
     <w:rPr>
       <w:rFonts w:asciiTheme="majorHAnsi" w:eastAsiaTheme="majorEastAsia" w:hAnsiTheme="majorHAnsi" w:cstheme="majorBidi"/>
       <w:color w:val="2F5496" w:themeColor="accent1" w:themeShade="BF"/>
@@ -4847,7 +4847,7 @@
     <w:basedOn w:val="DefaultParagraphFont"/>
     <w:link w:val="Heading2"/>
     <w:uiPriority w:val="9"/>
-    <w:rsid w:val="007E5831"/>
+    <w:rsid w:val="00D7525A"/>
     <w:rPr>
       <w:rFonts w:asciiTheme="majorHAnsi" w:eastAsiaTheme="majorEastAsia" w:hAnsiTheme="majorHAnsi" w:cstheme="majorBidi"/>
       <w:color w:val="2F5496" w:themeColor="accent1" w:themeShade="BF"/>
@@ -4886,7 +4886,7 @@
     <w:basedOn w:val="DefaultParagraphFont"/>
     <w:link w:val="Heading5"/>
     <w:uiPriority w:val="9"/>
-    <w:rsid w:val="007E5831"/>
+    <w:rsid w:val="00D7525A"/>
     <w:rPr>
       <w:rFonts w:asciiTheme="majorHAnsi" w:eastAsiaTheme="majorEastAsia" w:hAnsiTheme="majorHAnsi" w:cstheme="majorBidi"/>
       <w:color w:val="2F5496" w:themeColor="accent1" w:themeShade="BF"/>
@@ -4897,7 +4897,7 @@
     <w:basedOn w:val="DefaultParagraphFont"/>
     <w:link w:val="Heading6"/>
     <w:uiPriority w:val="9"/>
-    <w:rsid w:val="007E5831"/>
+    <w:rsid w:val="00D7525A"/>
     <w:rPr>
       <w:rFonts w:asciiTheme="majorHAnsi" w:eastAsiaTheme="majorEastAsia" w:hAnsiTheme="majorHAnsi" w:cstheme="majorBidi"/>
       <w:color w:val="1F3763" w:themeColor="accent1" w:themeShade="7F"/>
@@ -4908,7 +4908,7 @@
     <w:basedOn w:val="DefaultParagraphFont"/>
     <w:link w:val="Heading7"/>
     <w:uiPriority w:val="9"/>
-    <w:rsid w:val="007E5831"/>
+    <w:rsid w:val="00D7525A"/>
     <w:rPr>
       <w:rFonts w:asciiTheme="majorHAnsi" w:eastAsiaTheme="majorEastAsia" w:hAnsiTheme="majorHAnsi" w:cstheme="majorBidi"/>
       <w:i/>
@@ -4921,7 +4921,7 @@
     <w:basedOn w:val="DefaultParagraphFont"/>
     <w:link w:val="Heading8"/>
     <w:uiPriority w:val="9"/>
-    <w:rsid w:val="007E5831"/>
+    <w:rsid w:val="00D7525A"/>
     <w:rPr>
       <w:rFonts w:asciiTheme="majorHAnsi" w:eastAsiaTheme="majorEastAsia" w:hAnsiTheme="majorHAnsi" w:cstheme="majorBidi"/>
       <w:color w:val="272727" w:themeColor="text1" w:themeTint="D8"/>
@@ -4934,7 +4934,7 @@
     <w:basedOn w:val="DefaultParagraphFont"/>
     <w:link w:val="Heading9"/>
     <w:uiPriority w:val="9"/>
-    <w:rsid w:val="007E5831"/>
+    <w:rsid w:val="00D7525A"/>
     <w:rPr>
       <w:rFonts w:asciiTheme="majorHAnsi" w:eastAsiaTheme="majorEastAsia" w:hAnsiTheme="majorHAnsi" w:cstheme="majorBidi"/>
       <w:i/>
@@ -5474,12 +5474,6 @@
     <w:link w:val="HeadingUnnumbered3Char"/>
     <w:qFormat/>
     <w:rsid w:val="00120A69"/>
-    <w:pPr>
-      <w:numPr>
-        <w:ilvl w:val="0"/>
-        <w:numId w:val="0"/>
-      </w:numPr>
-    </w:pPr>
   </w:style>
   <w:style w:type="character" w:customStyle="1" w:styleId="HeadingUnnumbered2Char">
     <w:name w:val="Heading Unnumbered 2 Char"/>
@@ -5500,12 +5494,6 @@
     <w:link w:val="HeadingUnnumbered4Char"/>
     <w:qFormat/>
     <w:rsid w:val="00120A69"/>
-    <w:pPr>
-      <w:numPr>
-        <w:ilvl w:val="0"/>
-        <w:numId w:val="0"/>
-      </w:numPr>
-    </w:pPr>
   </w:style>
   <w:style w:type="character" w:customStyle="1" w:styleId="HeadingUnnumbered3Char">
     <w:name w:val="Heading Unnumbered 3 Char"/>
@@ -5526,12 +5514,6 @@
     <w:link w:val="HeadingUnnumbered5Char"/>
     <w:qFormat/>
     <w:rsid w:val="00120A69"/>
-    <w:pPr>
-      <w:numPr>
-        <w:ilvl w:val="0"/>
-        <w:numId w:val="0"/>
-      </w:numPr>
-    </w:pPr>
   </w:style>
   <w:style w:type="character" w:customStyle="1" w:styleId="HeadingUnnumbered4Char">
     <w:name w:val="Heading Unnumbered 4 Char"/>
@@ -5648,7 +5630,7 @@
   <w:style w:type="numbering" w:customStyle="1" w:styleId="DefaultNumbering">
     <w:name w:val="Default Numbering"/>
     <w:uiPriority w:val="99"/>
-    <w:rsid w:val="00C05377"/>
+    <w:rsid w:val="00D7525A"/>
     <w:pPr>
       <w:numPr>
         <w:numId w:val="20"/>
@@ -5940,10 +5922,10 @@
     <w:link w:val="PSTableBody"/>
     <w:rsid w:val="00A40F36"/>
   </w:style>
-  <w:style w:type="paragraph" w:customStyle="1" w:styleId="Paraindent1">
-    <w:name w:val="Para indent 1"/>
+  <w:style w:type="paragraph" w:customStyle="1" w:styleId="Paraindent">
+    <w:name w:val="Para indent"/>
     <w:basedOn w:val="BodyText"/>
-    <w:link w:val="Paraindent1Char"/>
+    <w:link w:val="ParaindentChar"/>
     <w:qFormat/>
     <w:rsid w:val="00CE4895"/>
     <w:pPr>
@@ -5960,10 +5942,10 @@
       <w:ind w:left="680"/>
     </w:pPr>
   </w:style>
-  <w:style w:type="character" w:customStyle="1" w:styleId="Paraindent1Char">
-    <w:name w:val="Para indent 1 Char"/>
+  <w:style w:type="character" w:customStyle="1" w:styleId="ParaindentChar">
+    <w:name w:val="Para indent Char"/>
     <w:basedOn w:val="BodyTextChar"/>
-    <w:link w:val="Paraindent1"/>
+    <w:link w:val="Paraindent"/>
     <w:rsid w:val="00CE4895"/>
   </w:style>
   <w:style w:type="paragraph" w:customStyle="1" w:styleId="Paraindent3">
@@ -5971,9 +5953,12 @@
     <w:basedOn w:val="BodyText"/>
     <w:link w:val="Paraindent3Char"/>
     <w:qFormat/>
-    <w:rsid w:val="00CE4895"/>
-    <w:pPr>
-      <w:ind w:left="851"/>
+    <w:rsid w:val="00D7525A"/>
+    <w:pPr>
+      <w:numPr>
+        <w:ilvl w:val="2"/>
+        <w:numId w:val="31"/>
+      </w:numPr>
     </w:pPr>
   </w:style>
   <w:style w:type="character" w:customStyle="1" w:styleId="Paraindent2Char">
@@ -5987,32 +5972,38 @@
     <w:basedOn w:val="BodyText"/>
     <w:link w:val="Paraindent4Char"/>
     <w:qFormat/>
-    <w:rsid w:val="007A043D"/>
-    <w:pPr>
-      <w:ind w:left="964"/>
+    <w:rsid w:val="00D7525A"/>
+    <w:pPr>
+      <w:numPr>
+        <w:ilvl w:val="3"/>
+        <w:numId w:val="31"/>
+      </w:numPr>
     </w:pPr>
   </w:style>
   <w:style w:type="character" w:customStyle="1" w:styleId="Paraindent3Char">
     <w:name w:val="Para indent 3 Char"/>
     <w:basedOn w:val="BodyTextChar"/>
     <w:link w:val="Paraindent3"/>
-    <w:rsid w:val="00CE4895"/>
+    <w:rsid w:val="00D7525A"/>
   </w:style>
   <w:style w:type="paragraph" w:customStyle="1" w:styleId="Paraindent5">
     <w:name w:val="Para indent 5"/>
     <w:basedOn w:val="BodyText"/>
     <w:link w:val="Paraindent5Char"/>
     <w:qFormat/>
-    <w:rsid w:val="007A043D"/>
-    <w:pPr>
-      <w:ind w:left="1077"/>
+    <w:rsid w:val="00D7525A"/>
+    <w:pPr>
+      <w:numPr>
+        <w:ilvl w:val="4"/>
+        <w:numId w:val="31"/>
+      </w:numPr>
     </w:pPr>
   </w:style>
   <w:style w:type="character" w:customStyle="1" w:styleId="Paraindent4Char">
     <w:name w:val="Para indent 4 Char"/>
     <w:basedOn w:val="BodyTextChar"/>
     <w:link w:val="Paraindent4"/>
-    <w:rsid w:val="007A043D"/>
+    <w:rsid w:val="00D7525A"/>
   </w:style>
   <w:style w:type="paragraph" w:customStyle="1" w:styleId="Paraindent6">
     <w:name w:val="Para indent 6"/>
@@ -6028,7 +6019,7 @@
     <w:name w:val="Para indent 5 Char"/>
     <w:basedOn w:val="BodyTextChar"/>
     <w:link w:val="Paraindent5"/>
-    <w:rsid w:val="007A043D"/>
+    <w:rsid w:val="00D7525A"/>
   </w:style>
   <w:style w:type="paragraph" w:customStyle="1" w:styleId="Paraindent7">
     <w:name w:val="Para indent 7"/>
@@ -6089,9 +6080,9 @@
     <w:basedOn w:val="DefaultParagraphFont"/>
     <w:uiPriority w:val="1"/>
     <w:qFormat/>
-    <w:rsid w:val="00310A24"/>
-    <w:rPr>
-      <w:color w:val="C45911" w:themeColor="accent2" w:themeShade="BF"/>
+    <w:rsid w:val="00D7525A"/>
+    <w:rPr>
+      <w:color w:val="538135" w:themeColor="accent6" w:themeShade="BF"/>
       <w:u w:val="single"/>
       <w:shd w:val="clear" w:color="auto" w:fill="FFFFFF"/>
     </w:rPr>
@@ -6101,7 +6092,7 @@
     <w:basedOn w:val="MyReference"/>
     <w:uiPriority w:val="1"/>
     <w:qFormat/>
-    <w:rsid w:val="00310A24"/>
+    <w:rsid w:val="00D7525A"/>
     <w:rPr>
       <w:color w:val="C45911" w:themeColor="accent2" w:themeShade="BF"/>
       <w:u w:val="single"/>
@@ -6400,7 +6391,7 @@
   <a:extraClrSchemeLst/>
   <a:extLst>
     <a:ext uri="{05A4C25C-085E-4340-85A3-A5531E510DB2}">
-      <thm15:themeFamily xmlns="" xmlns:thm15="http://schemas.microsoft.com/office/thememl/2012/main" name="Office Theme" id="{62F939B6-93AF-4DB8-9C6B-D6C7DFDC589F}" vid="{4A3C46E8-61CC-4603-A589-7422A47A8E4A}"/>
+      <thm15:themeFamily xmlns:thm15="http://schemas.microsoft.com/office/thememl/2012/main" xmlns="" name="Office Theme" id="{62F939B6-93AF-4DB8-9C6B-D6C7DFDC589F}" vid="{4A3C46E8-61CC-4603-A589-7422A47A8E4A}"/>
     </a:ext>
   </a:extLst>
 </a:theme>

</xml_diff>